<commit_message>
Ajout de commentaires sur tout les fichiers
Utilisateur, Marathon est finalisé (le build des suggestions de manière random est opérationnel)
Manager devient un singleton, et ajout de toutes ses fonctions (sauf seDeconnecter)

git-svn-id: https://forge.clermont-universite.fr/svn/md-binome02@65 a295b7a2-e4ef-4650-9f47-075ab073bfd3
</commit_message>
<xml_diff>
--- a/trunc/doc/doc_ressources/Doc_Cs/Doc_finale_FOUCRAS_THEME.docx
+++ b/trunc/doc/doc_ressources/Doc_Cs/Doc_finale_FOUCRAS_THEME.docx
@@ -922,13 +922,8 @@
     </w:p>
     <w:p>
       <w:proofErr w:type="spellStart"/>
-      <w:proofErr w:type="gramStart"/>
-      <w:r>
-        <w:t>connexion</w:t>
-      </w:r>
-      <w:proofErr w:type="gramEnd"/>
-      <w:r>
-        <w:t>.xaml</w:t>
+      <w:r>
+        <w:t>connexion.xaml</w:t>
       </w:r>
       <w:proofErr w:type="spellEnd"/>
       <w:r>
@@ -1184,15 +1179,7 @@
       </w:r>
       <w:proofErr w:type="spellEnd"/>
       <w:r>
-        <w:t xml:space="preserve"> pour afficher </w:t>
-      </w:r>
-      <w:proofErr w:type="gramStart"/>
-      <w:r>
-        <w:t>la pop-up</w:t>
-      </w:r>
-      <w:proofErr w:type="gramEnd"/>
-      <w:r>
-        <w:t xml:space="preserve"> de confirmation de suppression du marathon. Il utilise également </w:t>
+        <w:t xml:space="preserve"> pour afficher la pop-up de confirmation de suppression du marathon. Il utilise également </w:t>
       </w:r>
       <w:proofErr w:type="spellStart"/>
       <w:r>
@@ -1473,15 +1460,7 @@
       </w:r>
       <w:proofErr w:type="spellEnd"/>
       <w:r>
-        <w:t xml:space="preserve"> : contient le marathon de l’utilisateur, avec chaque </w:t>
-      </w:r>
-      <w:proofErr w:type="gramStart"/>
-      <w:r>
-        <w:t>jours</w:t>
-      </w:r>
-      <w:proofErr w:type="gramEnd"/>
-      <w:r>
-        <w:t xml:space="preserve">, puis dans chaque </w:t>
+        <w:t xml:space="preserve"> : contient le marathon de l’utilisateur, avec chaque jours, puis dans chaque </w:t>
       </w:r>
       <w:proofErr w:type="spellStart"/>
       <w:r>
@@ -1540,12 +1519,10 @@
         <w:t xml:space="preserve">créer un épisode/film </w:t>
       </w:r>
       <w:proofErr w:type="spellStart"/>
-      <w:proofErr w:type="gramStart"/>
       <w:r>
         <w:t>a</w:t>
       </w:r>
       <w:proofErr w:type="spellEnd"/>
-      <w:proofErr w:type="gramEnd"/>
       <w:r>
         <w:t xml:space="preserve"> regarder.</w:t>
       </w:r>
@@ -1945,15 +1922,7 @@
       </w:r>
       <w:proofErr w:type="spellEnd"/>
       <w:r>
-        <w:t xml:space="preserve"> : permet d’indiquer à l’utilisateur qu’une erreur s’est produite lors de la connexion (mot de passe ou adresse </w:t>
-      </w:r>
-      <w:proofErr w:type="gramStart"/>
-      <w:r>
-        <w:t>e-mail</w:t>
-      </w:r>
-      <w:proofErr w:type="gramEnd"/>
-      <w:r>
-        <w:t xml:space="preserve"> incorrecte).</w:t>
+        <w:t> : permet d’indiquer à l’utilisateur qu’une erreur s’est produite lors de la connexion (mot de passe ou adresse e-mail incorrecte).</w:t>
       </w:r>
     </w:p>
     <w:p/>
@@ -2066,13 +2035,8 @@
           <w:numId w:val="2"/>
         </w:numPr>
       </w:pPr>
-      <w:proofErr w:type="gramStart"/>
-      <w:r>
-        <w:t>func</w:t>
-      </w:r>
-      <w:proofErr w:type="gramEnd"/>
-      <w:r>
-        <w:t>2WindowPartConverter</w:t>
+      <w:r>
+        <w:t>func2WindowPartConverter</w:t>
       </w:r>
       <w:r>
         <w:t xml:space="preserve"> : permet de convertir un </w:t>
@@ -2102,13 +2066,8 @@
           <w:numId w:val="2"/>
         </w:numPr>
       </w:pPr>
-      <w:proofErr w:type="gramStart"/>
-      <w:r>
-        <w:t>func</w:t>
-      </w:r>
-      <w:proofErr w:type="gramEnd"/>
-      <w:r>
-        <w:t>2WindowPartConverter</w:t>
+      <w:r>
+        <w:t>func2WindowPartConverter</w:t>
       </w:r>
       <w:r>
         <w:t xml:space="preserve">Profil : permet de convertir un </w:t>
@@ -2386,73 +2345,66 @@
         <w:jc w:val="both"/>
       </w:pPr>
       <w:proofErr w:type="spellStart"/>
-      <w:proofErr w:type="gramStart"/>
+      <w:r>
+        <w:t>usefull_interfaces</w:t>
+      </w:r>
+      <w:proofErr w:type="spellEnd"/>
+      <w:r>
+        <w:t xml:space="preserve"> regroupe toutes les interfaces pouvant être utilisées par toutes les classes, genres regroupe deux enums pour représenter les genres des contenus vidéoludiques (action, </w:t>
+      </w:r>
+      <w:proofErr w:type="spellStart"/>
+      <w:r>
+        <w:t>shonen</w:t>
+      </w:r>
+      <w:proofErr w:type="spellEnd"/>
+      <w:r>
+        <w:t>…) et langues regroupe les langues pour les contenus vidéoludiques.</w:t>
+      </w:r>
+    </w:p>
+    <w:p>
+      <w:pPr>
+        <w:jc w:val="both"/>
+      </w:pPr>
+      <w:r>
+        <w:t xml:space="preserve">Dans </w:t>
+      </w:r>
+      <w:proofErr w:type="spellStart"/>
+      <w:r>
+        <w:t>usefull_interfaces</w:t>
+      </w:r>
+      <w:proofErr w:type="spellEnd"/>
+      <w:r>
+        <w:t xml:space="preserve">, une interface </w:t>
+      </w:r>
+      <w:proofErr w:type="spellStart"/>
+      <w:r>
+        <w:t>IEstDescriptible</w:t>
+      </w:r>
+      <w:proofErr w:type="spellEnd"/>
+      <w:r>
+        <w:t xml:space="preserve"> est présente, et est importé par </w:t>
+      </w:r>
+      <w:proofErr w:type="spellStart"/>
+      <w:r>
+        <w:t>ContenuVideoludique</w:t>
+      </w:r>
+      <w:proofErr w:type="spellEnd"/>
+      <w:r>
+        <w:t xml:space="preserve"> et Episode qui l’implémentent, car sont descriptibles. Ces deux classes implémentent aussi </w:t>
+      </w:r>
+      <w:proofErr w:type="spellStart"/>
+      <w:r>
+        <w:t>IEstAjoutableAuMarathon</w:t>
+      </w:r>
+      <w:proofErr w:type="spellEnd"/>
+      <w:r>
+        <w:t xml:space="preserve">, pour pouvoir les ajouter à la liste de lecture d’un marathon. </w:t>
+      </w:r>
+      <w:proofErr w:type="spellStart"/>
       <w:r>
         <w:t>usefull</w:t>
       </w:r>
-      <w:proofErr w:type="gramEnd"/>
-      <w:r>
-        <w:t>_interfaces</w:t>
-      </w:r>
-      <w:proofErr w:type="spellEnd"/>
-      <w:r>
-        <w:t xml:space="preserve"> regroupe toutes les interfaces pouvant être utilisées par toutes les classes, genres regroupe deux enums pour représenter les genres des contenus vidéoludiques (action, </w:t>
-      </w:r>
-      <w:proofErr w:type="spellStart"/>
-      <w:r>
-        <w:t>shonen</w:t>
-      </w:r>
-      <w:proofErr w:type="spellEnd"/>
-      <w:r>
-        <w:t>…) et langues regroupe les langues pour les contenus vidéoludiques.</w:t>
-      </w:r>
-    </w:p>
-    <w:p>
-      <w:pPr>
-        <w:jc w:val="both"/>
-      </w:pPr>
-      <w:r>
-        <w:t xml:space="preserve">Dans </w:t>
-      </w:r>
-      <w:proofErr w:type="spellStart"/>
-      <w:r>
-        <w:t>usefull_interfaces</w:t>
-      </w:r>
-      <w:proofErr w:type="spellEnd"/>
-      <w:r>
-        <w:t xml:space="preserve">, une interface </w:t>
-      </w:r>
-      <w:proofErr w:type="spellStart"/>
-      <w:r>
-        <w:t>IEstDescriptible</w:t>
-      </w:r>
-      <w:proofErr w:type="spellEnd"/>
-      <w:r>
-        <w:t xml:space="preserve"> est présente, et est importé par </w:t>
-      </w:r>
-      <w:proofErr w:type="spellStart"/>
-      <w:r>
-        <w:t>ContenuVideoludique</w:t>
-      </w:r>
-      <w:proofErr w:type="spellEnd"/>
-      <w:r>
-        <w:t xml:space="preserve"> et Episode qui l’implémentent, car sont descriptibles. Ces deux classes implémentent aussi </w:t>
-      </w:r>
-      <w:proofErr w:type="spellStart"/>
-      <w:r>
-        <w:t>IEstAjoutableAuMarathon</w:t>
-      </w:r>
-      <w:proofErr w:type="spellEnd"/>
-      <w:r>
-        <w:t xml:space="preserve">, pour pouvoir les ajouter à la liste de lecture d’un marathon. </w:t>
-      </w:r>
-      <w:proofErr w:type="spellStart"/>
-      <w:proofErr w:type="gramStart"/>
-      <w:r>
-        <w:t>usefull</w:t>
-      </w:r>
-      <w:proofErr w:type="spellEnd"/>
-      <w:proofErr w:type="gramEnd"/>
+      <w:proofErr w:type="spellEnd"/>
       <w:r>
         <w:t xml:space="preserve">-interfaces permet ainsi de regrouper toutes interfaces susceptibles d’être utilisée dans </w:t>
       </w:r>
@@ -2838,30 +2790,20 @@
         <w:t xml:space="preserve"> possède un type none, car les Animes (possédant un genre global), peuvent ne pas en avoir en réalité, et c’est plus rapide que d’écrire « </w:t>
       </w:r>
       <w:proofErr w:type="spellStart"/>
-      <w:proofErr w:type="gramStart"/>
       <w:r>
         <w:t>GenreAnime</w:t>
       </w:r>
       <w:proofErr w:type="spellEnd"/>
       <w:r>
-        <w:t>?</w:t>
-      </w:r>
-      <w:proofErr w:type="gramEnd"/>
-      <w:r>
-        <w:t xml:space="preserve"> Genre = </w:t>
-      </w:r>
-      <w:proofErr w:type="spellStart"/>
-      <w:proofErr w:type="gramStart"/>
+        <w:t xml:space="preserve">? Genre = </w:t>
+      </w:r>
+      <w:proofErr w:type="spellStart"/>
       <w:r>
         <w:t>null</w:t>
       </w:r>
       <w:proofErr w:type="spellEnd"/>
       <w:r>
-        <w:t>;</w:t>
-      </w:r>
-      <w:proofErr w:type="gramEnd"/>
-      <w:r>
-        <w:t> ».</w:t>
+        <w:t>; ».</w:t>
       </w:r>
     </w:p>
     <w:p>
@@ -2918,12 +2860,10 @@
         <w:t xml:space="preserve"> des Marathons. L’interface est préférée au fait de construire </w:t>
       </w:r>
       <w:proofErr w:type="spellStart"/>
-      <w:proofErr w:type="gramStart"/>
       <w:r>
         <w:t>a</w:t>
       </w:r>
       <w:proofErr w:type="spellEnd"/>
-      <w:proofErr w:type="gramEnd"/>
       <w:r>
         <w:t xml:space="preserve"> partir des 3 épisodes max choisis au hasard une nouvelle série, car plus léger en terme d’instanciation (pas d’</w:t>
       </w:r>
@@ -3134,13 +3074,7 @@
     </w:p>
     <w:p>
       <w:r>
-        <w:t>Le diagramme de séquence présente</w:t>
-      </w:r>
-      <w:r>
-        <w:t xml:space="preserve"> donc</w:t>
-      </w:r>
-      <w:r>
-        <w:t xml:space="preserve"> l’algorithmie globale de la création des thèmes (genres possibles) par des dictionnaires, jusqu’à la création de la playlist </w:t>
+        <w:t xml:space="preserve">Le diagramme de séquence présente donc l’algorithmie globale de la création des thèmes (genres possibles) par des dictionnaires, jusqu’à la création de la playlist </w:t>
       </w:r>
       <w:proofErr w:type="spellStart"/>
       <w:r>
@@ -3235,12 +3169,10 @@
         <w:t xml:space="preserve">. Il servira de choisir de façon aléatoire les contenus à ajouter </w:t>
       </w:r>
       <w:proofErr w:type="spellStart"/>
-      <w:proofErr w:type="gramStart"/>
       <w:r>
         <w:t>a</w:t>
       </w:r>
       <w:proofErr w:type="spellEnd"/>
-      <w:proofErr w:type="gramEnd"/>
       <w:r>
         <w:t xml:space="preserve"> la playlist.</w:t>
       </w:r>
@@ -3410,15 +3342,13 @@
       </w:r>
       <w:proofErr w:type="spellEnd"/>
       <w:r>
-        <w:t xml:space="preserve"> précédente, pour choisir un contenu à un index </w:t>
-      </w:r>
-      <w:proofErr w:type="spellStart"/>
-      <w:r>
-        <w:t>alétoire</w:t>
-      </w:r>
-      <w:proofErr w:type="spellEnd"/>
-      <w:r>
-        <w:t xml:space="preserve"> tiré juste avant.</w:t>
+        <w:t xml:space="preserve"> précédente, pour choisir un contenu à un index alé</w:t>
+      </w:r>
+      <w:r>
+        <w:t>a</w:t>
+      </w:r>
+      <w:r>
+        <w:t>toire tiré juste avant.</w:t>
       </w:r>
     </w:p>
     <w:p>
@@ -3825,16 +3755,7 @@
         <w:ind w:left="284"/>
       </w:pPr>
       <w:r>
-        <w:t xml:space="preserve">Comme nous avons pu le dire précédemment, nous considérons l’ergonomie comme une part importante </w:t>
-      </w:r>
-      <w:r>
-        <w:t>d’</w:t>
-      </w:r>
-      <w:r>
-        <w:t>une application</w:t>
-      </w:r>
-      <w:r>
-        <w:t>.</w:t>
+        <w:t>Comme nous avons pu le dire précédemment, nous considérons l’ergonomie comme une part importante d’une application.</w:t>
       </w:r>
     </w:p>
     <w:p>
@@ -3920,28 +3841,7 @@
         </mc:AlternateContent>
       </w:r>
       <w:r>
-        <w:t>N</w:t>
-      </w:r>
-      <w:r>
-        <w:t xml:space="preserve">ous avions </w:t>
-      </w:r>
-      <w:r>
-        <w:t>ainsi promis</w:t>
-      </w:r>
-      <w:r>
-        <w:t xml:space="preserve"> que nous </w:t>
-      </w:r>
-      <w:r>
-        <w:t>inclurons</w:t>
-      </w:r>
-      <w:r>
-        <w:t xml:space="preserve"> le </w:t>
-      </w:r>
-      <w:r>
-        <w:t>minimum</w:t>
-      </w:r>
-      <w:r>
-        <w:t xml:space="preserve"> de bouton</w:t>
+        <w:t>Nous avions ainsi promis que nous inclurons le minimum de bouton</w:t>
       </w:r>
       <w:r>
         <w:t>s</w:t>
@@ -4049,15 +3949,7 @@
       </w:r>
       <w:proofErr w:type="spellEnd"/>
       <w:r>
-        <w:t xml:space="preserve"> sans </w:t>
-      </w:r>
-      <w:proofErr w:type="gramStart"/>
-      <w:r>
-        <w:t>MS ,</w:t>
-      </w:r>
-      <w:proofErr w:type="gramEnd"/>
-      <w:r>
-        <w:t xml:space="preserve"> comme dit précédemment, a été utilisé comme police principale de notre application. Elle permet une meilleure lisibilité avec une écriture aérée et une distinction avec les barres des p, q, d, et b, notamment utile pour les dyslexiques.</w:t>
+        <w:t xml:space="preserve"> sans MS , comme dit précédemment, a été utilisé comme police principale de notre application. Elle permet une meilleure lisibilité avec une écriture aérée et une distinction avec les barres des p, q, d, et b, notamment utile pour les dyslexiques.</w:t>
       </w:r>
     </w:p>
     <w:sectPr>

</xml_diff>